<commit_message>
changes made to confirm training doc
</commit_message>
<xml_diff>
--- a/Training/Schedule Confirmed.docx
+++ b/Training/Schedule Confirmed.docx
@@ -1,6 +1,6 @@
 
 <file path=word/document.xml><?xml version="1.0" encoding="utf-8"?>
-<w:document xmlns:wpc="http://schemas.microsoft.com/office/word/2010/wordprocessingCanvas" xmlns:cx="http://schemas.microsoft.com/office/drawing/2014/chartex" xmlns:cx1="http://schemas.microsoft.com/office/drawing/2015/9/8/chartex" xmlns:cx2="http://schemas.microsoft.com/office/drawing/2015/10/21/chartex" xmlns:cx3="http://schemas.microsoft.com/office/drawing/2016/5/9/chartex" xmlns:cx4="http://schemas.microsoft.com/office/drawing/2016/5/10/chartex" xmlns:cx5="http://schemas.microsoft.com/office/drawing/2016/5/11/chartex" xmlns:cx6="http://schemas.microsoft.com/office/drawing/2016/5/12/chartex" xmlns:cx7="http://schemas.microsoft.com/office/drawing/2016/5/13/chartex" xmlns:cx8="http://schemas.microsoft.com/office/drawing/2016/5/14/chartex" xmlns:mc="http://schemas.openxmlformats.org/markup-compatibility/2006" xmlns:aink="http://schemas.microsoft.com/office/drawing/2016/ink" xmlns:am3d="http://schemas.microsoft.com/office/drawing/2017/model3d" xmlns:o="urn:schemas-microsoft-com:office:office" xmlns:r="http://schemas.openxmlformats.org/officeDocument/2006/relationships" xmlns:m="http://schemas.openxmlformats.org/officeDocument/2006/math" xmlns:v="urn:schemas-microsoft-com:vml" xmlns:wp14="http://schemas.microsoft.com/office/word/2010/wordprocessingDrawing" xmlns:wp="http://schemas.openxmlformats.org/drawingml/2006/wordprocessingDrawing" xmlns:w10="urn:schemas-microsoft-com:office:word" xmlns:w="http://schemas.openxmlformats.org/wordprocessingml/2006/main" xmlns:w14="http://schemas.microsoft.com/office/word/2010/wordml" xmlns:w15="http://schemas.microsoft.com/office/word/2012/wordml" xmlns:w16cex="http://schemas.microsoft.com/office/word/2018/wordml/cex" xmlns:w16cid="http://schemas.microsoft.com/office/word/2016/wordml/cid" xmlns:w16="http://schemas.microsoft.com/office/word/2018/wordml" xmlns:w16sdtdh="http://schemas.microsoft.com/office/word/2020/wordml/sdtdatahash" xmlns:w16se="http://schemas.microsoft.com/office/word/2015/wordml/symex" xmlns:wpg="http://schemas.microsoft.com/office/word/2010/wordprocessingGroup" xmlns:wpi="http://schemas.microsoft.com/office/word/2010/wordprocessingInk" xmlns:wne="http://schemas.microsoft.com/office/word/2006/wordml" xmlns:wps="http://schemas.microsoft.com/office/word/2010/wordprocessingShape" mc:Ignorable="w14 w15 w16se w16cid w16 w16cex w16sdtdh wp14">
+<w:document xmlns:wpc="http://schemas.microsoft.com/office/word/2010/wordprocessingCanvas" xmlns:cx="http://schemas.microsoft.com/office/drawing/2014/chartex" xmlns:cx1="http://schemas.microsoft.com/office/drawing/2015/9/8/chartex" xmlns:cx2="http://schemas.microsoft.com/office/drawing/2015/10/21/chartex" xmlns:cx3="http://schemas.microsoft.com/office/drawing/2016/5/9/chartex" xmlns:cx4="http://schemas.microsoft.com/office/drawing/2016/5/10/chartex" xmlns:cx5="http://schemas.microsoft.com/office/drawing/2016/5/11/chartex" xmlns:cx6="http://schemas.microsoft.com/office/drawing/2016/5/12/chartex" xmlns:cx7="http://schemas.microsoft.com/office/drawing/2016/5/13/chartex" xmlns:cx8="http://schemas.microsoft.com/office/drawing/2016/5/14/chartex" xmlns:mc="http://schemas.openxmlformats.org/markup-compatibility/2006" xmlns:aink="http://schemas.microsoft.com/office/drawing/2016/ink" xmlns:am3d="http://schemas.microsoft.com/office/drawing/2017/model3d" xmlns:o="urn:schemas-microsoft-com:office:office" xmlns:oel="http://schemas.microsoft.com/office/2019/extlst" xmlns:r="http://schemas.openxmlformats.org/officeDocument/2006/relationships" xmlns:m="http://schemas.openxmlformats.org/officeDocument/2006/math" xmlns:v="urn:schemas-microsoft-com:vml" xmlns:wp14="http://schemas.microsoft.com/office/word/2010/wordprocessingDrawing" xmlns:wp="http://schemas.openxmlformats.org/drawingml/2006/wordprocessingDrawing" xmlns:w10="urn:schemas-microsoft-com:office:word" xmlns:w="http://schemas.openxmlformats.org/wordprocessingml/2006/main" xmlns:w14="http://schemas.microsoft.com/office/word/2010/wordml" xmlns:w15="http://schemas.microsoft.com/office/word/2012/wordml" xmlns:w16cex="http://schemas.microsoft.com/office/word/2018/wordml/cex" xmlns:w16cid="http://schemas.microsoft.com/office/word/2016/wordml/cid" xmlns:w16="http://schemas.microsoft.com/office/word/2018/wordml" xmlns:w16sdtdh="http://schemas.microsoft.com/office/word/2020/wordml/sdtdatahash" xmlns:w16se="http://schemas.microsoft.com/office/word/2015/wordml/symex" xmlns:wpg="http://schemas.microsoft.com/office/word/2010/wordprocessingGroup" xmlns:wpi="http://schemas.microsoft.com/office/word/2010/wordprocessingInk" xmlns:wne="http://schemas.microsoft.com/office/word/2006/wordml" xmlns:wps="http://schemas.microsoft.com/office/word/2010/wordprocessingShape" mc:Ignorable="w14 w15 w16se w16cid w16 w16cex w16sdtdh wp14">
   <w:body>
     <w:p>
       <w:pPr>
@@ -53,10 +53,10 @@
         <w:tblLook w:val="04A0" w:firstRow="1" w:lastRow="0" w:firstColumn="1" w:lastColumn="0" w:noHBand="0" w:noVBand="1"/>
       </w:tblPr>
       <w:tblGrid>
-        <w:gridCol w:w="1885"/>
+        <w:gridCol w:w="2155"/>
         <w:gridCol w:w="2070"/>
-        <w:gridCol w:w="1440"/>
-        <w:gridCol w:w="3960"/>
+        <w:gridCol w:w="1350"/>
+        <w:gridCol w:w="3780"/>
       </w:tblGrid>
       <w:tr>
         <w:tc>
@@ -100,7 +100,7 @@
       <w:tr>
         <w:tc>
           <w:tcPr>
-            <w:tcW w:w="1885" w:type="dxa"/>
+            <w:tcW w:w="2155" w:type="dxa"/>
             <w:shd w:val="clear" w:color="auto" w:fill="FBE4D5" w:themeFill="accent2" w:themeFillTint="33"/>
           </w:tcPr>
           <w:p>
@@ -157,7 +157,7 @@
         </w:tc>
         <w:tc>
           <w:tcPr>
-            <w:tcW w:w="1440" w:type="dxa"/>
+            <w:tcW w:w="1350" w:type="dxa"/>
             <w:shd w:val="clear" w:color="auto" w:fill="E2EFD9" w:themeFill="accent6" w:themeFillTint="33"/>
           </w:tcPr>
           <w:p>
@@ -184,7 +184,7 @@
         </w:tc>
         <w:tc>
           <w:tcPr>
-            <w:tcW w:w="3960" w:type="dxa"/>
+            <w:tcW w:w="3780" w:type="dxa"/>
             <w:shd w:val="clear" w:color="auto" w:fill="EBD2FF"/>
           </w:tcPr>
           <w:p>
@@ -213,7 +213,7 @@
       <w:tr>
         <w:tc>
           <w:tcPr>
-            <w:tcW w:w="1885" w:type="dxa"/>
+            <w:tcW w:w="2155" w:type="dxa"/>
           </w:tcPr>
           <w:p>
             <w:pPr>
@@ -229,7 +229,7 @@
                 <w:sz w:val="21"/>
                 <w:szCs w:val="21"/>
               </w:rPr>
-              <w:t>Thursday</w:t>
+              <w:t>Wednesday</w:t>
             </w:r>
             <w:r>
               <w:rPr>
@@ -265,7 +265,7 @@
         </w:tc>
         <w:tc>
           <w:tcPr>
-            <w:tcW w:w="1440" w:type="dxa"/>
+            <w:tcW w:w="1350" w:type="dxa"/>
           </w:tcPr>
           <w:p>
             <w:pPr>
@@ -287,7 +287,7 @@
         </w:tc>
         <w:tc>
           <w:tcPr>
-            <w:tcW w:w="3960" w:type="dxa"/>
+            <w:tcW w:w="3780" w:type="dxa"/>
           </w:tcPr>
           <w:p>
             <w:pPr>
@@ -322,7 +322,7 @@
         </w:trPr>
         <w:tc>
           <w:tcPr>
-            <w:tcW w:w="1885" w:type="dxa"/>
+            <w:tcW w:w="2155" w:type="dxa"/>
           </w:tcPr>
           <w:p>
             <w:pPr>
@@ -338,7 +338,7 @@
                 <w:sz w:val="21"/>
                 <w:szCs w:val="21"/>
               </w:rPr>
-              <w:t>Thursday</w:t>
+              <w:t>Wednesday</w:t>
             </w:r>
             <w:r>
               <w:rPr>
@@ -374,7 +374,7 @@
         </w:tc>
         <w:tc>
           <w:tcPr>
-            <w:tcW w:w="1440" w:type="dxa"/>
+            <w:tcW w:w="1350" w:type="dxa"/>
           </w:tcPr>
           <w:p>
             <w:pPr>
@@ -396,7 +396,7 @@
         </w:tc>
         <w:tc>
           <w:tcPr>
-            <w:tcW w:w="3960" w:type="dxa"/>
+            <w:tcW w:w="3780" w:type="dxa"/>
           </w:tcPr>
           <w:p>
             <w:pPr>
@@ -448,7 +448,10 @@
     <w:p>
       <w:pPr>
         <w:rPr>
-          <w:rFonts w:ascii="Times New Roman" w:eastAsia="Times New Roman" w:hAnsi="Times New Roman" w:cs="Times New Roman"/>
+          <w:rStyle w:val="Hyperlink"/>
+          <w:rFonts w:ascii="Arial" w:eastAsia="Times New Roman" w:hAnsi="Arial" w:cs="Arial"/>
+          <w:sz w:val="21"/>
+          <w:szCs w:val="21"/>
         </w:rPr>
       </w:pPr>
       <w:r>
@@ -476,7 +479,7 @@
           <w:sz w:val="21"/>
           <w:szCs w:val="21"/>
         </w:rPr>
-        <w:t xml:space="preserve">ink to join the </w:t>
+        <w:t xml:space="preserve">ink to join the online training: </w:t>
       </w:r>
       <w:r>
         <w:rPr>
@@ -485,7 +488,7 @@
           <w:sz w:val="21"/>
           <w:szCs w:val="21"/>
         </w:rPr>
-        <w:t>o</w:t>
+        <w:fldChar w:fldCharType="begin"/>
       </w:r>
       <w:r>
         <w:rPr>
@@ -494,7 +497,7 @@
           <w:sz w:val="21"/>
           <w:szCs w:val="21"/>
         </w:rPr>
-        <w:t xml:space="preserve">nline </w:t>
+        <w:instrText xml:space="preserve"> HYPERLINK "https://zoom.us/j/5116921925" </w:instrText>
       </w:r>
       <w:r>
         <w:rPr>
@@ -503,7 +506,6 @@
           <w:sz w:val="21"/>
           <w:szCs w:val="21"/>
         </w:rPr>
-        <w:t>t</w:t>
       </w:r>
       <w:r>
         <w:rPr>
@@ -512,20 +514,71 @@
           <w:sz w:val="21"/>
           <w:szCs w:val="21"/>
         </w:rPr>
-        <w:t xml:space="preserve">raining: </w:t>
-      </w:r>
-      <w:hyperlink r:id="rId4" w:tgtFrame="_blank" w:history="1">
-        <w:r>
-          <w:rPr>
-            <w:rFonts w:ascii="Arial" w:eastAsia="Times New Roman" w:hAnsi="Arial" w:cs="Arial"/>
-            <w:color w:val="0000FF"/>
-            <w:sz w:val="21"/>
-            <w:szCs w:val="21"/>
-            <w:u w:val="single"/>
-          </w:rPr>
-          <w:t>https://zoom.us/j/5116921925</w:t>
-        </w:r>
-      </w:hyperlink>
+        <w:fldChar w:fldCharType="separate"/>
+      </w:r>
+      <w:r>
+        <w:rPr>
+          <w:rStyle w:val="Hyperlink"/>
+          <w:rFonts w:ascii="Arial" w:eastAsia="Times New Roman" w:hAnsi="Arial" w:cs="Arial"/>
+          <w:sz w:val="21"/>
+          <w:szCs w:val="21"/>
+        </w:rPr>
+        <w:t>https://zoom.us/j/5116</w:t>
+      </w:r>
+      <w:r>
+        <w:rPr>
+          <w:rStyle w:val="Hyperlink"/>
+          <w:rFonts w:ascii="Arial" w:eastAsia="Times New Roman" w:hAnsi="Arial" w:cs="Arial"/>
+          <w:sz w:val="21"/>
+          <w:szCs w:val="21"/>
+        </w:rPr>
+        <w:t>9</w:t>
+      </w:r>
+      <w:r>
+        <w:rPr>
+          <w:rStyle w:val="Hyperlink"/>
+          <w:rFonts w:ascii="Arial" w:eastAsia="Times New Roman" w:hAnsi="Arial" w:cs="Arial"/>
+          <w:sz w:val="21"/>
+          <w:szCs w:val="21"/>
+        </w:rPr>
+        <w:t>21925</w:t>
+      </w:r>
+    </w:p>
+    <w:p>
+      <w:pPr>
+        <w:rPr>
+          <w:rFonts w:ascii="Times New Roman" w:eastAsia="Times New Roman" w:hAnsi="Times New Roman" w:cs="Times New Roman"/>
+        </w:rPr>
+      </w:pPr>
+      <w:r>
+        <w:rPr>
+          <w:rFonts w:ascii="Arial" w:eastAsia="Times New Roman" w:hAnsi="Arial" w:cs="Arial"/>
+          <w:color w:val="000000" w:themeColor="text1"/>
+          <w:sz w:val="21"/>
+          <w:szCs w:val="21"/>
+        </w:rPr>
+        <w:fldChar w:fldCharType="end"/>
+      </w:r>
+      <w:r>
+        <w:rPr>
+          <w:rFonts w:ascii="Arial" w:eastAsia="Times New Roman" w:hAnsi="Arial" w:cs="Arial"/>
+          <w:b/>
+          <w:bCs/>
+          <w:color w:val="000000" w:themeColor="text1"/>
+          <w:sz w:val="21"/>
+          <w:szCs w:val="21"/>
+        </w:rPr>
+        <w:t>Password:</w:t>
+      </w:r>
+      <w:r>
+        <w:rPr>
+          <w:rFonts w:ascii="Arial" w:eastAsia="Times New Roman" w:hAnsi="Arial" w:cs="Arial"/>
+          <w:color w:val="000000" w:themeColor="text1"/>
+          <w:sz w:val="21"/>
+          <w:szCs w:val="21"/>
+        </w:rPr>
+        <w:t xml:space="preserve"> coder</w:t>
+      </w:r>
     </w:p>
     <w:p>
       <w:pPr>
@@ -683,6 +736,7 @@
     <w:lsdException w:name="HTML Sample" w:semiHidden="1" w:unhideWhenUsed="1"/>
     <w:lsdException w:name="HTML Typewriter" w:semiHidden="1" w:unhideWhenUsed="1"/>
     <w:lsdException w:name="HTML Variable" w:semiHidden="1" w:unhideWhenUsed="1"/>
+    <w:lsdException w:name="Normal Table" w:semiHidden="1" w:unhideWhenUsed="1"/>
     <w:lsdException w:name="annotation subject" w:semiHidden="1" w:unhideWhenUsed="1"/>
     <w:lsdException w:name="No List" w:semiHidden="1" w:unhideWhenUsed="1"/>
     <w:lsdException w:name="Outline List 1" w:semiHidden="1" w:unhideWhenUsed="1"/>
@@ -729,8 +783,10 @@
     <w:lsdException w:name="Table Subtle 2" w:semiHidden="1" w:unhideWhenUsed="1"/>
     <w:lsdException w:name="Table Web 1" w:semiHidden="1" w:unhideWhenUsed="1"/>
     <w:lsdException w:name="Table Web 2" w:semiHidden="1" w:unhideWhenUsed="1"/>
+    <w:lsdException w:name="Table Web 3" w:semiHidden="1" w:unhideWhenUsed="1"/>
     <w:lsdException w:name="Balloon Text" w:semiHidden="1" w:unhideWhenUsed="1"/>
     <w:lsdException w:name="Table Grid" w:uiPriority="39"/>
+    <w:lsdException w:name="Table Theme" w:semiHidden="1" w:unhideWhenUsed="1"/>
     <w:lsdException w:name="Placeholder Text" w:semiHidden="1"/>
     <w:lsdException w:name="No Spacing" w:uiPriority="1" w:qFormat="1"/>
     <w:lsdException w:name="Light Shading" w:uiPriority="60"/>
@@ -1003,11 +1059,34 @@
     <w:name w:val="Hyperlink"/>
     <w:basedOn w:val="DefaultParagraphFont"/>
     <w:uiPriority w:val="99"/>
-    <w:semiHidden/>
     <w:unhideWhenUsed/>
     <w:rsid w:val="00EE131E"/>
     <w:rPr>
       <w:color w:val="0000FF"/>
+      <w:u w:val="single"/>
+    </w:rPr>
+  </w:style>
+  <w:style w:type="character" w:styleId="UnresolvedMention">
+    <w:name w:val="Unresolved Mention"/>
+    <w:basedOn w:val="DefaultParagraphFont"/>
+    <w:uiPriority w:val="99"/>
+    <w:semiHidden/>
+    <w:unhideWhenUsed/>
+    <w:rsid w:val="005D092E"/>
+    <w:rPr>
+      <w:color w:val="605E5C"/>
+      <w:shd w:val="clear" w:color="auto" w:fill="E1DFDD"/>
+    </w:rPr>
+  </w:style>
+  <w:style w:type="character" w:styleId="FollowedHyperlink">
+    <w:name w:val="FollowedHyperlink"/>
+    <w:basedOn w:val="DefaultParagraphFont"/>
+    <w:uiPriority w:val="99"/>
+    <w:semiHidden/>
+    <w:unhideWhenUsed/>
+    <w:rsid w:val="005D092E"/>
+    <w:rPr>
+      <w:color w:val="954F72" w:themeColor="followedHyperlink"/>
       <w:u w:val="single"/>
     </w:rPr>
   </w:style>

</xml_diff>